<commit_message>
Se agregan los scripts 0116/0116/0117/0118/0119/0120 a la clase Tests_AdmInstituciones
</commit_message>
<xml_diff>
--- a/Evidencia/DEC_0116.docx
+++ b/Evidencia/DEC_0116.docx
@@ -37,12 +37,12 @@
         <w:drawing>
           <wp:inline distT="0" distR="0" distB="0" distL="0">
             <wp:extent cx="5080000" cy="5080000"/>
-            <wp:docPr id="0" name="Drawing 0" descr="C:\Users\estef\eclipse-workspace\Dec5\screenshots\DEC_0116-Captura-Login_por_Identidad_Digital102928.jpg"/>
-            <a:graphic xmlns:a="http://schemas.openxmlformats.org/drawingml/2006/main">
-              <a:graphicData uri="http://schemas.openxmlformats.org/drawingml/2006/picture">
-                <pic:pic xmlns:pic="http://schemas.openxmlformats.org/drawingml/2006/picture">
-                  <pic:nvPicPr>
-                    <pic:cNvPr id="0" name="Picture 0" descr="C:\Users\estef\eclipse-workspace\Dec5\screenshots\DEC_0116-Captura-Login_por_Identidad_Digital102928.jpg"/>
+            <wp:docPr id="0" name="Drawing 0" descr="C:\Users\estef\eclipse-workspace\Dec5\screenshots\DEC_0116-Captura-Login_por_Identidad_Digital.jpg"/>
+            <a:graphic xmlns:a="http://schemas.openxmlformats.org/drawingml/2006/main">
+              <a:graphicData uri="http://schemas.openxmlformats.org/drawingml/2006/picture">
+                <pic:pic xmlns:pic="http://schemas.openxmlformats.org/drawingml/2006/picture">
+                  <pic:nvPicPr>
+                    <pic:cNvPr id="0" name="Picture 0" descr="C:\Users\estef\eclipse-workspace\Dec5\screenshots\DEC_0116-Captura-Login_por_Identidad_Digital.jpg"/>
                     <pic:cNvPicPr>
                       <a:picLocks noChangeAspect="true"/>
                     </pic:cNvPicPr>
@@ -92,12 +92,12 @@
         <w:drawing>
           <wp:inline distT="0" distR="0" distB="0" distL="0">
             <wp:extent cx="5080000" cy="5080000"/>
-            <wp:docPr id="1" name="Drawing 1" descr="C:\Users\estef\eclipse-workspace\Dec5\screenshots\DEC_0116-Captura-Click_al_botón_Autorizar102939.jpg"/>
-            <a:graphic xmlns:a="http://schemas.openxmlformats.org/drawingml/2006/main">
-              <a:graphicData uri="http://schemas.openxmlformats.org/drawingml/2006/picture">
-                <pic:pic xmlns:pic="http://schemas.openxmlformats.org/drawingml/2006/picture">
-                  <pic:nvPicPr>
-                    <pic:cNvPr id="0" name="Picture 1" descr="C:\Users\estef\eclipse-workspace\Dec5\screenshots\DEC_0116-Captura-Click_al_botón_Autorizar102939.jpg"/>
+            <wp:docPr id="1" name="Drawing 1" descr="C:\Users\estef\eclipse-workspace\Dec5\screenshots\DEC_0116-Captura-Click_al_botón_Autorizar.jpg"/>
+            <a:graphic xmlns:a="http://schemas.openxmlformats.org/drawingml/2006/main">
+              <a:graphicData uri="http://schemas.openxmlformats.org/drawingml/2006/picture">
+                <pic:pic xmlns:pic="http://schemas.openxmlformats.org/drawingml/2006/picture">
+                  <pic:nvPicPr>
+                    <pic:cNvPr id="0" name="Picture 1" descr="C:\Users\estef\eclipse-workspace\Dec5\screenshots\DEC_0116-Captura-Click_al_botón_Autorizar.jpg"/>
                     <pic:cNvPicPr>
                       <a:picLocks noChangeAspect="true"/>
                     </pic:cNvPicPr>
@@ -147,12 +147,12 @@
         <w:drawing>
           <wp:inline distT="0" distR="0" distB="0" distL="0">
             <wp:extent cx="5080000" cy="5080000"/>
-            <wp:docPr id="2" name="Drawing 2" descr="C:\Users\estef\eclipse-workspace\Dec5\screenshots\DEC_0116-Captura-Click_a_Configuraciones102943.jpg"/>
-            <a:graphic xmlns:a="http://schemas.openxmlformats.org/drawingml/2006/main">
-              <a:graphicData uri="http://schemas.openxmlformats.org/drawingml/2006/picture">
-                <pic:pic xmlns:pic="http://schemas.openxmlformats.org/drawingml/2006/picture">
-                  <pic:nvPicPr>
-                    <pic:cNvPr id="0" name="Picture 2" descr="C:\Users\estef\eclipse-workspace\Dec5\screenshots\DEC_0116-Captura-Click_a_Configuraciones102943.jpg"/>
+            <wp:docPr id="2" name="Drawing 2" descr="C:\Users\estef\eclipse-workspace\Dec5\screenshots\DEC_0116-Captura-Click_a_Configuraciones.jpg"/>
+            <a:graphic xmlns:a="http://schemas.openxmlformats.org/drawingml/2006/main">
+              <a:graphicData uri="http://schemas.openxmlformats.org/drawingml/2006/picture">
+                <pic:pic xmlns:pic="http://schemas.openxmlformats.org/drawingml/2006/picture">
+                  <pic:nvPicPr>
+                    <pic:cNvPr id="0" name="Picture 2" descr="C:\Users\estef\eclipse-workspace\Dec5\screenshots\DEC_0116-Captura-Click_a_Configuraciones.jpg"/>
                     <pic:cNvPicPr>
                       <a:picLocks noChangeAspect="true"/>
                     </pic:cNvPicPr>
@@ -202,12 +202,12 @@
         <w:drawing>
           <wp:inline distT="0" distR="0" distB="0" distL="0">
             <wp:extent cx="5080000" cy="5080000"/>
-            <wp:docPr id="3" name="Drawing 3" descr="C:\Users\estef\eclipse-workspace\Dec5\screenshots\DEC_0116-Captura-Click_a_Instituciones102948.jpg"/>
-            <a:graphic xmlns:a="http://schemas.openxmlformats.org/drawingml/2006/main">
-              <a:graphicData uri="http://schemas.openxmlformats.org/drawingml/2006/picture">
-                <pic:pic xmlns:pic="http://schemas.openxmlformats.org/drawingml/2006/picture">
-                  <pic:nvPicPr>
-                    <pic:cNvPr id="0" name="Picture 3" descr="C:\Users\estef\eclipse-workspace\Dec5\screenshots\DEC_0116-Captura-Click_a_Instituciones102948.jpg"/>
+            <wp:docPr id="3" name="Drawing 3" descr="C:\Users\estef\eclipse-workspace\Dec5\screenshots\DEC_0116-Captura-Click_a_Instituciones.jpg"/>
+            <a:graphic xmlns:a="http://schemas.openxmlformats.org/drawingml/2006/main">
+              <a:graphicData uri="http://schemas.openxmlformats.org/drawingml/2006/picture">
+                <pic:pic xmlns:pic="http://schemas.openxmlformats.org/drawingml/2006/picture">
+                  <pic:nvPicPr>
+                    <pic:cNvPr id="0" name="Picture 3" descr="C:\Users\estef\eclipse-workspace\Dec5\screenshots\DEC_0116-Captura-Click_a_Instituciones.jpg"/>
                     <pic:cNvPicPr>
                       <a:picLocks noChangeAspect="true"/>
                     </pic:cNvPicPr>
@@ -257,12 +257,12 @@
         <w:drawing>
           <wp:inline distT="0" distR="0" distB="0" distL="0">
             <wp:extent cx="5080000" cy="5080000"/>
-            <wp:docPr id="4" name="Drawing 4" descr="C:\Users\estef\eclipse-workspace\Dec5\screenshots\DEC_0116-Captura-Click_a_Crear_Institucion102952.jpg"/>
-            <a:graphic xmlns:a="http://schemas.openxmlformats.org/drawingml/2006/main">
-              <a:graphicData uri="http://schemas.openxmlformats.org/drawingml/2006/picture">
-                <pic:pic xmlns:pic="http://schemas.openxmlformats.org/drawingml/2006/picture">
-                  <pic:nvPicPr>
-                    <pic:cNvPr id="0" name="Picture 4" descr="C:\Users\estef\eclipse-workspace\Dec5\screenshots\DEC_0116-Captura-Click_a_Crear_Institucion102952.jpg"/>
+            <wp:docPr id="4" name="Drawing 4" descr="C:\Users\estef\eclipse-workspace\Dec5\screenshots\DEC_0116-Captura-Click_a_Crear_Institucion.jpg"/>
+            <a:graphic xmlns:a="http://schemas.openxmlformats.org/drawingml/2006/main">
+              <a:graphicData uri="http://schemas.openxmlformats.org/drawingml/2006/picture">
+                <pic:pic xmlns:pic="http://schemas.openxmlformats.org/drawingml/2006/picture">
+                  <pic:nvPicPr>
+                    <pic:cNvPr id="0" name="Picture 4" descr="C:\Users\estef\eclipse-workspace\Dec5\screenshots\DEC_0116-Captura-Click_a_Crear_Institucion.jpg"/>
                     <pic:cNvPicPr>
                       <a:picLocks noChangeAspect="true"/>
                     </pic:cNvPicPr>
@@ -312,12 +312,12 @@
         <w:drawing>
           <wp:inline distT="0" distR="0" distB="0" distL="0">
             <wp:extent cx="5080000" cy="5080000"/>
-            <wp:docPr id="5" name="Drawing 5" descr="C:\Users\estef\eclipse-workspace\Dec5\screenshots\DEC_0116-Captura-Datos_Nueva_Institución102953.jpg"/>
-            <a:graphic xmlns:a="http://schemas.openxmlformats.org/drawingml/2006/main">
-              <a:graphicData uri="http://schemas.openxmlformats.org/drawingml/2006/picture">
-                <pic:pic xmlns:pic="http://schemas.openxmlformats.org/drawingml/2006/picture">
-                  <pic:nvPicPr>
-                    <pic:cNvPr id="0" name="Picture 5" descr="C:\Users\estef\eclipse-workspace\Dec5\screenshots\DEC_0116-Captura-Datos_Nueva_Institución102953.jpg"/>
+            <wp:docPr id="5" name="Drawing 5" descr="C:\Users\estef\eclipse-workspace\Dec5\screenshots\DEC_0116-Captura-Datos_Nueva_Institución.jpg"/>
+            <a:graphic xmlns:a="http://schemas.openxmlformats.org/drawingml/2006/main">
+              <a:graphicData uri="http://schemas.openxmlformats.org/drawingml/2006/picture">
+                <pic:pic xmlns:pic="http://schemas.openxmlformats.org/drawingml/2006/picture">
+                  <pic:nvPicPr>
+                    <pic:cNvPr id="0" name="Picture 5" descr="C:\Users\estef\eclipse-workspace\Dec5\screenshots\DEC_0116-Captura-Datos_Nueva_Institución.jpg"/>
                     <pic:cNvPicPr>
                       <a:picLocks noChangeAspect="true"/>
                     </pic:cNvPicPr>
@@ -367,12 +367,12 @@
         <w:drawing>
           <wp:inline distT="0" distR="0" distB="0" distL="0">
             <wp:extent cx="5080000" cy="5080000"/>
-            <wp:docPr id="6" name="Drawing 6" descr="C:\Users\estef\eclipse-workspace\Dec5\screenshots\DEC_0116-Captura-Datos_Admin_DEC10300.jpg"/>
-            <a:graphic xmlns:a="http://schemas.openxmlformats.org/drawingml/2006/main">
-              <a:graphicData uri="http://schemas.openxmlformats.org/drawingml/2006/picture">
-                <pic:pic xmlns:pic="http://schemas.openxmlformats.org/drawingml/2006/picture">
-                  <pic:nvPicPr>
-                    <pic:cNvPr id="0" name="Picture 6" descr="C:\Users\estef\eclipse-workspace\Dec5\screenshots\DEC_0116-Captura-Datos_Admin_DEC10300.jpg"/>
+            <wp:docPr id="6" name="Drawing 6" descr="C:\Users\estef\eclipse-workspace\Dec5\screenshots\DEC_0116-Captura-Datos_Admin_DEC.jpg"/>
+            <a:graphic xmlns:a="http://schemas.openxmlformats.org/drawingml/2006/main">
+              <a:graphicData uri="http://schemas.openxmlformats.org/drawingml/2006/picture">
+                <pic:pic xmlns:pic="http://schemas.openxmlformats.org/drawingml/2006/picture">
+                  <pic:nvPicPr>
+                    <pic:cNvPr id="0" name="Picture 6" descr="C:\Users\estef\eclipse-workspace\Dec5\screenshots\DEC_0116-Captura-Datos_Admin_DEC.jpg"/>
                     <pic:cNvPicPr>
                       <a:picLocks noChangeAspect="true"/>
                     </pic:cNvPicPr>
@@ -408,6 +408,61 @@
           <w:b w:val="false"/>
           <w:sz w:val="28"/>
         </w:rPr>
+        <w:t>Check Modulo Reportes</w:t>
+      </w:r>
+    </w:p>
+    <w:p/>
+    <w:p>
+      <w:pPr>
+        <w:jc w:val="center"/>
+      </w:pPr>
+      <w:r/>
+      <w:r>
+        <w:br/>
+        <w:drawing>
+          <wp:inline distT="0" distR="0" distB="0" distL="0">
+            <wp:extent cx="5080000" cy="5080000"/>
+            <wp:docPr id="7" name="Drawing 7" descr="C:\Users\estef\eclipse-workspace\Dec5\screenshots\DEC_0116-Captura-Check_Modulo_Reportes.jpg"/>
+            <a:graphic xmlns:a="http://schemas.openxmlformats.org/drawingml/2006/main">
+              <a:graphicData uri="http://schemas.openxmlformats.org/drawingml/2006/picture">
+                <pic:pic xmlns:pic="http://schemas.openxmlformats.org/drawingml/2006/picture">
+                  <pic:nvPicPr>
+                    <pic:cNvPr id="0" name="Picture 7" descr="C:\Users\estef\eclipse-workspace\Dec5\screenshots\DEC_0116-Captura-Check_Modulo_Reportes.jpg"/>
+                    <pic:cNvPicPr>
+                      <a:picLocks noChangeAspect="true"/>
+                    </pic:cNvPicPr>
+                  </pic:nvPicPr>
+                  <pic:blipFill>
+                    <a:blip r:embed="rId9"/>
+                    <a:stretch>
+                      <a:fillRect/>
+                    </a:stretch>
+                  </pic:blipFill>
+                  <pic:spPr>
+                    <a:xfrm>
+                      <a:off x="0" y="0"/>
+                      <a:ext cx="5080000" cy="5080000"/>
+                    </a:xfrm>
+                    <a:prstGeom prst="rect">
+                      <a:avLst/>
+                    </a:prstGeom>
+                  </pic:spPr>
+                </pic:pic>
+              </a:graphicData>
+            </a:graphic>
+          </wp:inline>
+        </w:drawing>
+      </w:r>
+    </w:p>
+    <w:p>
+      <w:pPr>
+        <w:jc w:val="left"/>
+      </w:pPr>
+      <w:r>
+        <w:rPr>
+          <w:b w:val="false"/>
+          <w:sz w:val="28"/>
+        </w:rPr>
         <w:t>Click a Boton Crear Institucion</w:t>
       </w:r>
     </w:p>
@@ -422,18 +477,18 @@
         <w:drawing>
           <wp:inline distT="0" distR="0" distB="0" distL="0">
             <wp:extent cx="5080000" cy="5080000"/>
-            <wp:docPr id="7" name="Drawing 7" descr="C:\Users\estef\eclipse-workspace\Dec5\screenshots\DEC_0116-Captura-Click_a_Boton_Crear_Institucion103034.jpg"/>
-            <a:graphic xmlns:a="http://schemas.openxmlformats.org/drawingml/2006/main">
-              <a:graphicData uri="http://schemas.openxmlformats.org/drawingml/2006/picture">
-                <pic:pic xmlns:pic="http://schemas.openxmlformats.org/drawingml/2006/picture">
-                  <pic:nvPicPr>
-                    <pic:cNvPr id="0" name="Picture 7" descr="C:\Users\estef\eclipse-workspace\Dec5\screenshots\DEC_0116-Captura-Click_a_Boton_Crear_Institucion103034.jpg"/>
-                    <pic:cNvPicPr>
-                      <a:picLocks noChangeAspect="true"/>
-                    </pic:cNvPicPr>
-                  </pic:nvPicPr>
-                  <pic:blipFill>
-                    <a:blip r:embed="rId9"/>
+            <wp:docPr id="8" name="Drawing 8" descr="C:\Users\estef\eclipse-workspace\Dec5\screenshots\DEC_0116-Captura-Click_a_Boton_Crear_Institucion.jpg"/>
+            <a:graphic xmlns:a="http://schemas.openxmlformats.org/drawingml/2006/main">
+              <a:graphicData uri="http://schemas.openxmlformats.org/drawingml/2006/picture">
+                <pic:pic xmlns:pic="http://schemas.openxmlformats.org/drawingml/2006/picture">
+                  <pic:nvPicPr>
+                    <pic:cNvPr id="0" name="Picture 8" descr="C:\Users\estef\eclipse-workspace\Dec5\screenshots\DEC_0116-Captura-Click_a_Boton_Crear_Institucion.jpg"/>
+                    <pic:cNvPicPr>
+                      <a:picLocks noChangeAspect="true"/>
+                    </pic:cNvPicPr>
+                  </pic:nvPicPr>
+                  <pic:blipFill>
+                    <a:blip r:embed="rId10"/>
                     <a:stretch>
                       <a:fillRect/>
                     </a:stretch>
@@ -477,18 +532,18 @@
         <w:drawing>
           <wp:inline distT="0" distR="0" distB="0" distL="0">
             <wp:extent cx="5080000" cy="5080000"/>
-            <wp:docPr id="8" name="Drawing 8" descr="C:\Users\estef\eclipse-workspace\Dec5\screenshots\DEC_0116-Captura-Caso_OK103038.jpg"/>
-            <a:graphic xmlns:a="http://schemas.openxmlformats.org/drawingml/2006/main">
-              <a:graphicData uri="http://schemas.openxmlformats.org/drawingml/2006/picture">
-                <pic:pic xmlns:pic="http://schemas.openxmlformats.org/drawingml/2006/picture">
-                  <pic:nvPicPr>
-                    <pic:cNvPr id="0" name="Picture 8" descr="C:\Users\estef\eclipse-workspace\Dec5\screenshots\DEC_0116-Captura-Caso_OK103038.jpg"/>
-                    <pic:cNvPicPr>
-                      <a:picLocks noChangeAspect="true"/>
-                    </pic:cNvPicPr>
-                  </pic:nvPicPr>
-                  <pic:blipFill>
-                    <a:blip r:embed="rId9"/>
+            <wp:docPr id="9" name="Drawing 9" descr="C:\Users\estef\eclipse-workspace\Dec5\screenshots\DEC_0116-Captura-Caso_OK.jpg"/>
+            <a:graphic xmlns:a="http://schemas.openxmlformats.org/drawingml/2006/main">
+              <a:graphicData uri="http://schemas.openxmlformats.org/drawingml/2006/picture">
+                <pic:pic xmlns:pic="http://schemas.openxmlformats.org/drawingml/2006/picture">
+                  <pic:nvPicPr>
+                    <pic:cNvPr id="0" name="Picture 9" descr="C:\Users\estef\eclipse-workspace\Dec5\screenshots\DEC_0116-Captura-Caso_OK.jpg"/>
+                    <pic:cNvPicPr>
+                      <a:picLocks noChangeAspect="true"/>
+                    </pic:cNvPicPr>
+                  </pic:nvPicPr>
+                  <pic:blipFill>
+                    <a:blip r:embed="rId10"/>
                     <a:stretch>
                       <a:fillRect/>
                     </a:stretch>

</xml_diff>